<commit_message>
Lab 2: update diagrams (по госту)
</commit_message>
<xml_diff>
--- a/ПИС 2.docx
+++ b/ПИС 2.docx
@@ -325,13 +325,7 @@
         <w:rPr>
           <w:lang w:val="ru-RU" w:eastAsia="ru-RU"/>
         </w:rPr>
-        <w:t xml:space="preserve"> </w:t>
-      </w:r>
-      <w:r>
-        <w:rPr>
-          <w:lang w:val="ru-RU" w:eastAsia="ru-RU"/>
-        </w:rPr>
-        <w:t xml:space="preserve">необходимое для графического представления бизнес-процессов </w:t>
+        <w:t xml:space="preserve"> необходимое для графического представления бизнес-процессов </w:t>
       </w:r>
       <w:r>
         <w:rPr>
@@ -902,14 +896,7 @@
           <w:lang w:val="ru-RU" w:eastAsia="ru-RU"/>
         </w:rPr>
         <w:lastRenderedPageBreak/>
-        <w:t xml:space="preserve">Описание </w:t>
-      </w:r>
-      <w:r>
-        <w:rPr>
-          <w:rFonts w:eastAsia="Times New Roman"/>
-          <w:lang w:val="ru-RU" w:eastAsia="ru-RU"/>
-        </w:rPr>
-        <w:t>програ</w:t>
+        <w:t>Описание програ</w:t>
       </w:r>
       <w:r>
         <w:rPr>
@@ -956,13 +943,19 @@
         <w:rPr>
           <w:lang w:val="ru-RU" w:eastAsia="ru-RU"/>
         </w:rPr>
-        <w:t xml:space="preserve"> использовался веб-ресурс </w:t>
+        <w:t xml:space="preserve"> использовался веб-ресурс</w:t>
       </w:r>
       <w:r>
         <w:rPr>
           <w:lang w:val="en-US" w:eastAsia="ru-RU"/>
         </w:rPr>
-        <w:t>Lucidchart.com,</w:t>
+        <w:t xml:space="preserve"> Draw.io</w:t>
+      </w:r>
+      <w:r>
+        <w:rPr>
+          <w:lang w:val="en-US" w:eastAsia="ru-RU"/>
+        </w:rPr>
+        <w:t>,</w:t>
       </w:r>
       <w:r>
         <w:rPr>
@@ -970,11 +963,19 @@
         </w:rPr>
         <w:t xml:space="preserve"> разрабатываемый компанией </w:t>
       </w:r>
+      <w:proofErr w:type="spellStart"/>
       <w:r>
         <w:rPr>
           <w:lang w:val="en-US" w:eastAsia="ru-RU"/>
         </w:rPr>
-        <w:t xml:space="preserve">Lucid </w:t>
+        <w:t>JGraph</w:t>
+      </w:r>
+      <w:proofErr w:type="spellEnd"/>
+      <w:r>
+        <w:rPr>
+          <w:lang w:val="en-US" w:eastAsia="ru-RU"/>
+        </w:rPr>
+        <w:t xml:space="preserve"> Ltd. </w:t>
       </w:r>
       <w:r>
         <w:rPr>
@@ -992,9 +993,8 @@
         <w:r>
           <w:rPr>
             <w:rStyle w:val="a6"/>
-            <w:lang w:val="ru-RU" w:eastAsia="ru-RU"/>
           </w:rPr>
-          <w:t>https://www.lucidchart.com/pages</w:t>
+          <w:t>https://www.drawio.com</w:t>
         </w:r>
       </w:hyperlink>
       <w:r>
@@ -1015,25 +1015,19 @@
         <w:rPr>
           <w:lang w:val="ru-RU" w:eastAsia="ru-RU"/>
         </w:rPr>
-        <w:t xml:space="preserve">В функционал веб-ресурса </w:t>
+        <w:t>В функционал веб-ресурса</w:t>
       </w:r>
       <w:r>
         <w:rPr>
           <w:lang w:val="en-US" w:eastAsia="ru-RU"/>
         </w:rPr>
-        <w:t>Lucid</w:t>
+        <w:t xml:space="preserve"> Draw.io</w:t>
       </w:r>
       <w:r>
         <w:rPr>
           <w:lang w:val="en-US" w:eastAsia="ru-RU"/>
         </w:rPr>
-        <w:t>C</w:t>
-      </w:r>
-      <w:r>
-        <w:rPr>
-          <w:lang w:val="en-US" w:eastAsia="ru-RU"/>
-        </w:rPr>
-        <w:t xml:space="preserve">hart </w:t>
+        <w:t xml:space="preserve"> </w:t>
       </w:r>
       <w:r>
         <w:rPr>
@@ -1102,14 +1096,7 @@
           <w:rFonts w:eastAsia="Times New Roman"/>
           <w:lang w:val="ru-RU" w:eastAsia="ru-RU"/>
         </w:rPr>
-        <w:t xml:space="preserve">Описание </w:t>
-      </w:r>
-      <w:r>
-        <w:rPr>
-          <w:rFonts w:eastAsia="Times New Roman"/>
-          <w:lang w:val="ru-RU" w:eastAsia="ru-RU"/>
-        </w:rPr>
-        <w:t>практического задания</w:t>
+        <w:t>Описание практического задания</w:t>
       </w:r>
     </w:p>
     <w:p>
@@ -1377,7 +1364,7 @@
     <w:p>
       <w:pPr>
         <w:spacing w:before="280" w:after="280"/>
-        <w:ind w:left="-709" w:firstLine="0"/>
+        <w:ind w:left="-284" w:firstLine="0"/>
         <w:jc w:val="center"/>
         <w:rPr>
           <w:lang w:val="ru-RU" w:eastAsia="ru-RU"/>
@@ -1389,10 +1376,10 @@
         </w:rPr>
         <w:lastRenderedPageBreak/>
         <w:drawing>
-          <wp:inline distT="0" distB="0" distL="0" distR="0" wp14:anchorId="2C9A1A7C" wp14:editId="0C0096A4">
-            <wp:extent cx="5094097" cy="2497224"/>
-            <wp:effectExtent l="0" t="0" r="0" b="0"/>
-            <wp:docPr id="7" name="Рисунок 7"/>
+          <wp:inline distT="0" distB="0" distL="0" distR="0" wp14:anchorId="4B977F4F" wp14:editId="3E0C5DA6">
+            <wp:extent cx="5533088" cy="3118757"/>
+            <wp:effectExtent l="0" t="0" r="0" b="5715"/>
+            <wp:docPr id="2" name="Рисунок 2"/>
             <wp:cNvGraphicFramePr>
               <a:graphicFrameLocks xmlns:a="http://schemas.openxmlformats.org/drawingml/2006/main" noChangeAspect="1"/>
             </wp:cNvGraphicFramePr>
@@ -1412,7 +1399,7 @@
                   <pic:spPr>
                     <a:xfrm>
                       <a:off x="0" y="0"/>
-                      <a:ext cx="5118816" cy="2509342"/>
+                      <a:ext cx="5571464" cy="3140388"/>
                     </a:xfrm>
                     <a:prstGeom prst="rect">
                       <a:avLst/>
@@ -1520,15 +1507,7 @@
         <w:rPr>
           <w:lang w:val="ru-RU" w:eastAsia="ru-RU"/>
         </w:rPr>
-        <w:t>Для большей детализации осно</w:t>
-      </w:r>
-      <w:bookmarkStart w:id="2" w:name="_GoBack"/>
-      <w:bookmarkEnd w:id="2"/>
-      <w:r>
-        <w:rPr>
-          <w:lang w:val="ru-RU" w:eastAsia="ru-RU"/>
-        </w:rPr>
-        <w:t xml:space="preserve">вной бизнес-функции построим </w:t>
+        <w:t xml:space="preserve">Для большей детализации основной бизнес-функции построим </w:t>
       </w:r>
       <w:r>
         <w:rPr>
@@ -1540,7 +1519,7 @@
     <w:p>
       <w:pPr>
         <w:spacing w:before="280" w:after="280"/>
-        <w:ind w:left="-142" w:firstLine="0"/>
+        <w:ind w:left="-284" w:firstLine="0"/>
         <w:jc w:val="center"/>
         <w:rPr>
           <w:lang w:val="ru-RU" w:eastAsia="ru-RU"/>
@@ -1550,10 +1529,11 @@
         <w:rPr>
           <w:noProof/>
         </w:rPr>
+        <w:lastRenderedPageBreak/>
         <w:drawing>
-          <wp:inline distT="0" distB="0" distL="0" distR="0" wp14:anchorId="7FCB049C" wp14:editId="61E20DEA">
-            <wp:extent cx="5257673" cy="2909564"/>
-            <wp:effectExtent l="0" t="0" r="635" b="5715"/>
+          <wp:inline distT="0" distB="0" distL="0" distR="0" wp14:anchorId="6E16FB2C" wp14:editId="60D901DF">
+            <wp:extent cx="6093597" cy="3486150"/>
+            <wp:effectExtent l="0" t="0" r="2540" b="0"/>
             <wp:docPr id="1" name="Рисунок 1"/>
             <wp:cNvGraphicFramePr>
               <a:graphicFrameLocks xmlns:a="http://schemas.openxmlformats.org/drawingml/2006/main" noChangeAspect="1"/>
@@ -1574,7 +1554,7 @@
                   <pic:spPr>
                     <a:xfrm>
                       <a:off x="0" y="0"/>
-                      <a:ext cx="5301301" cy="2933707"/>
+                      <a:ext cx="6107844" cy="3494301"/>
                     </a:xfrm>
                     <a:prstGeom prst="rect">
                       <a:avLst/>
@@ -1614,14 +1594,21 @@
         <w:rPr>
           <w:lang w:val="ru-RU" w:eastAsia="ru-RU"/>
         </w:rPr>
-        <w:lastRenderedPageBreak/>
         <w:t xml:space="preserve">На данной диаграмме </w:t>
       </w:r>
       <w:r>
         <w:rPr>
           <w:lang w:val="ru-RU" w:eastAsia="ru-RU"/>
         </w:rPr>
-        <w:t xml:space="preserve">более подробно раскрывается основная бизнес-функция, которая состоит из четырех этапов: </w:t>
+        <w:t>более подробно раскрывается основная</w:t>
+      </w:r>
+      <w:bookmarkStart w:id="2" w:name="_GoBack"/>
+      <w:bookmarkEnd w:id="2"/>
+      <w:r>
+        <w:rPr>
+          <w:lang w:val="ru-RU" w:eastAsia="ru-RU"/>
+        </w:rPr>
+        <w:t xml:space="preserve"> бизнес-функция, которая состоит из четырех этапов: </w:t>
       </w:r>
       <w:r>
         <w:rPr>
@@ -6323,6 +6310,7 @@
   <w:style w:type="character" w:default="1" w:styleId="a0">
     <w:name w:val="Default Paragraph Font"/>
     <w:uiPriority w:val="1"/>
+    <w:semiHidden/>
     <w:unhideWhenUsed/>
   </w:style>
   <w:style w:type="table" w:default="1" w:styleId="a1">
@@ -6716,7 +6704,7 @@
 </file>
 
 <file path=customXml/itemProps1.xml><?xml version="1.0" encoding="utf-8"?>
-<ds:datastoreItem xmlns:ds="http://schemas.openxmlformats.org/officeDocument/2006/customXml" ds:itemID="{C4B24F7C-F4E1-4473-BC9F-072BF7D1F47A}">
+<ds:datastoreItem xmlns:ds="http://schemas.openxmlformats.org/officeDocument/2006/customXml" ds:itemID="{66DE8FE0-3002-412E-996C-9A2E005D5F6A}">
   <ds:schemaRefs>
     <ds:schemaRef ds:uri="http://schemas.openxmlformats.org/officeDocument/2006/bibliography"/>
   </ds:schemaRefs>

</xml_diff>